<commit_message>
db file merge and update
</commit_message>
<xml_diff>
--- a/Database.docx
+++ b/Database.docx
@@ -224,50 +224,143 @@
         </w:numPr>
         <w:rPr>
           <w:rFonts w:ascii="Courier New" w:hAnsi="Courier New" w:cs="Courier New"/>
-          <w:highlight w:val="yellow"/>
-        </w:rPr>
-      </w:pPr>
-      <w:r>
-        <w:rPr>
-          <w:rFonts w:ascii="Courier New" w:hAnsi="Courier New" w:cs="Courier New"/>
-          <w:highlight w:val="yellow"/>
-        </w:rPr>
-        <w:t>A)If different level then...</w:t>
-      </w:r>
-    </w:p>
-    <w:p>
-      <w:pPr>
-        <w:pStyle w:val="ListParagraph"/>
-        <w:ind w:left="1080"/>
-        <w:rPr>
-          <w:rFonts w:ascii="Courier New" w:hAnsi="Courier New" w:cs="Courier New"/>
-        </w:rPr>
-      </w:pPr>
-      <w:r>
-        <w:rPr>
-          <w:rFonts w:ascii="Courier New" w:hAnsi="Courier New" w:cs="Courier New"/>
-        </w:rPr>
-        <w:t>B)If same level then g</w:t>
-      </w:r>
-      <w:r>
-        <w:rPr>
-          <w:rFonts w:ascii="Courier New" w:hAnsi="Courier New" w:cs="Courier New"/>
-        </w:rPr>
-        <w:t>et earliest common node ‘</w:t>
-      </w:r>
-      <w:proofErr w:type="spellStart"/>
-      <w:r>
-        <w:rPr>
-          <w:rFonts w:ascii="Courier New" w:hAnsi="Courier New" w:cs="Courier New"/>
-        </w:rPr>
-        <w:t>ecn</w:t>
-      </w:r>
-      <w:proofErr w:type="spellEnd"/>
-      <w:r>
-        <w:rPr>
-          <w:rFonts w:ascii="Courier New" w:hAnsi="Courier New" w:cs="Courier New"/>
-        </w:rPr>
-        <w:t>’</w:t>
+        </w:rPr>
+      </w:pPr>
+      <w:r>
+        <w:rPr>
+          <w:rFonts w:ascii="Courier New" w:hAnsi="Courier New" w:cs="Courier New"/>
+        </w:rPr>
+        <w:t>A)If different level then</w:t>
+      </w:r>
+      <w:r>
+        <w:rPr>
+          <w:rFonts w:ascii="Courier New" w:hAnsi="Courier New" w:cs="Courier New"/>
+        </w:rPr>
+        <w:t xml:space="preserve"> </w:t>
+      </w:r>
+      <w:r>
+        <w:rPr>
+          <w:rFonts w:ascii="Courier New" w:hAnsi="Courier New" w:cs="Courier New"/>
+        </w:rPr>
+        <w:t xml:space="preserve">add </w:t>
+      </w:r>
+      <w:r>
+        <w:rPr>
+          <w:rFonts w:ascii="Courier New" w:hAnsi="Courier New" w:cs="Courier New"/>
+        </w:rPr>
+        <w:t>the</w:t>
+      </w:r>
+      <w:r>
+        <w:rPr>
+          <w:rFonts w:ascii="Courier New" w:hAnsi="Courier New" w:cs="Courier New"/>
+        </w:rPr>
+        <w:t xml:space="preserve"> lift or stairs to the backtrack at the correct end and return </w:t>
+      </w:r>
+      <w:proofErr w:type="spellStart"/>
+      <w:r>
+        <w:rPr>
+          <w:rFonts w:ascii="Courier New" w:hAnsi="Courier New" w:cs="Courier New"/>
+        </w:rPr>
+        <w:t>routeNav</w:t>
+      </w:r>
+      <w:proofErr w:type="spellEnd"/>
+      <w:r>
+        <w:rPr>
+          <w:rFonts w:ascii="Courier New" w:hAnsi="Courier New" w:cs="Courier New"/>
+        </w:rPr>
+        <w:t>(</w:t>
+      </w:r>
+      <w:proofErr w:type="spellStart"/>
+      <w:r>
+        <w:rPr>
+          <w:rFonts w:ascii="Courier New" w:hAnsi="Courier New" w:cs="Courier New"/>
+        </w:rPr>
+        <w:t>btcFrom</w:t>
+      </w:r>
+      <w:proofErr w:type="spellEnd"/>
+      <w:r>
+        <w:rPr>
+          <w:rFonts w:ascii="Courier New" w:hAnsi="Courier New" w:cs="Courier New"/>
+        </w:rPr>
+        <w:t>,</w:t>
+      </w:r>
+      <w:r>
+        <w:rPr>
+          <w:rFonts w:ascii="Courier New" w:hAnsi="Courier New" w:cs="Courier New"/>
+        </w:rPr>
+        <w:t xml:space="preserve"> null, LR</w:t>
+      </w:r>
+      <w:r>
+        <w:rPr>
+          <w:rFonts w:ascii="Courier New" w:hAnsi="Courier New" w:cs="Courier New"/>
+        </w:rPr>
+        <w:t xml:space="preserve">) + </w:t>
+      </w:r>
+      <w:r>
+        <w:rPr>
+          <w:rFonts w:ascii="Courier New" w:hAnsi="Courier New" w:cs="Courier New"/>
+        </w:rPr>
+        <w:t xml:space="preserve">“travel to level </w:t>
+      </w:r>
+      <w:proofErr w:type="spellStart"/>
+      <w:r>
+        <w:rPr>
+          <w:rFonts w:ascii="Courier New" w:hAnsi="Courier New" w:cs="Courier New"/>
+        </w:rPr>
+        <w:t>to.level</w:t>
+      </w:r>
+      <w:proofErr w:type="spellEnd"/>
+      <w:r>
+        <w:rPr>
+          <w:rFonts w:ascii="Courier New" w:hAnsi="Courier New" w:cs="Courier New"/>
+        </w:rPr>
+        <w:t xml:space="preserve"> + </w:t>
+      </w:r>
+      <w:proofErr w:type="spellStart"/>
+      <w:r>
+        <w:rPr>
+          <w:rFonts w:ascii="Courier New" w:hAnsi="Courier New" w:cs="Courier New"/>
+        </w:rPr>
+        <w:t>routeNa</w:t>
+      </w:r>
+      <w:r>
+        <w:rPr>
+          <w:rFonts w:ascii="Courier New" w:hAnsi="Courier New" w:cs="Courier New"/>
+        </w:rPr>
+        <w:t>v</w:t>
+      </w:r>
+      <w:proofErr w:type="spellEnd"/>
+      <w:r>
+        <w:rPr>
+          <w:rFonts w:ascii="Courier New" w:hAnsi="Courier New" w:cs="Courier New"/>
+        </w:rPr>
+        <w:t>(</w:t>
+      </w:r>
+      <w:proofErr w:type="spellStart"/>
+      <w:r>
+        <w:rPr>
+          <w:rFonts w:ascii="Courier New" w:hAnsi="Courier New" w:cs="Courier New"/>
+        </w:rPr>
+        <w:t>btcTo</w:t>
+      </w:r>
+      <w:proofErr w:type="spellEnd"/>
+      <w:r>
+        <w:rPr>
+          <w:rFonts w:ascii="Courier New" w:hAnsi="Courier New" w:cs="Courier New"/>
+        </w:rPr>
+        <w:t xml:space="preserve">, </w:t>
+      </w:r>
+      <w:r>
+        <w:rPr>
+          <w:rFonts w:ascii="Courier New" w:hAnsi="Courier New" w:cs="Courier New"/>
+        </w:rPr>
+        <w:t>null, RL</w:t>
+      </w:r>
+      <w:r>
+        <w:rPr>
+          <w:rFonts w:ascii="Courier New" w:hAnsi="Courier New" w:cs="Courier New"/>
+        </w:rPr>
+        <w:t>)</w:t>
       </w:r>
     </w:p>
     <w:p>
@@ -285,6 +378,44 @@
         <w:rPr>
           <w:rFonts w:ascii="Courier New" w:hAnsi="Courier New" w:cs="Courier New"/>
         </w:rPr>
+        <w:t>B)If same level then g</w:t>
+      </w:r>
+      <w:r>
+        <w:rPr>
+          <w:rFonts w:ascii="Courier New" w:hAnsi="Courier New" w:cs="Courier New"/>
+        </w:rPr>
+        <w:t>et earliest common node ‘</w:t>
+      </w:r>
+      <w:proofErr w:type="spellStart"/>
+      <w:r>
+        <w:rPr>
+          <w:rFonts w:ascii="Courier New" w:hAnsi="Courier New" w:cs="Courier New"/>
+        </w:rPr>
+        <w:t>ecn</w:t>
+      </w:r>
+      <w:proofErr w:type="spellEnd"/>
+      <w:r>
+        <w:rPr>
+          <w:rFonts w:ascii="Courier New" w:hAnsi="Courier New" w:cs="Courier New"/>
+        </w:rPr>
+        <w:t>’</w:t>
+      </w:r>
+    </w:p>
+    <w:p>
+      <w:pPr>
+        <w:pStyle w:val="ListParagraph"/>
+        <w:numPr>
+          <w:ilvl w:val="0"/>
+          <w:numId w:val="2"/>
+        </w:numPr>
+        <w:rPr>
+          <w:rFonts w:ascii="Courier New" w:hAnsi="Courier New" w:cs="Courier New"/>
+        </w:rPr>
+      </w:pPr>
+      <w:r>
+        <w:rPr>
+          <w:rFonts w:ascii="Courier New" w:hAnsi="Courier New" w:cs="Courier New"/>
+        </w:rPr>
         <w:t xml:space="preserve">Return </w:t>
       </w:r>
       <w:proofErr w:type="spellStart"/>
@@ -759,7 +890,12 @@
       </w:pPr>
       <w:r>
         <w:lastRenderedPageBreak/>
-        <w:t>Pseudo code</w:t>
+        <w:t>Pseud</w:t>
+      </w:r>
+      <w:bookmarkStart w:id="0" w:name="_GoBack"/>
+      <w:bookmarkEnd w:id="0"/>
+      <w:r>
+        <w:t>o code</w:t>
       </w:r>
     </w:p>
     <w:p>
@@ -1022,6 +1158,12 @@
         <w:rPr>
           <w:rFonts w:ascii="Courier New" w:hAnsi="Courier New" w:cs="Courier New"/>
         </w:rPr>
+        <w:t>, LR</w:t>
+      </w:r>
+      <w:r>
+        <w:rPr>
+          <w:rFonts w:ascii="Courier New" w:hAnsi="Courier New" w:cs="Courier New"/>
+        </w:rPr>
         <w:t xml:space="preserve">) + </w:t>
       </w:r>
       <w:proofErr w:type="spellStart"/>
@@ -1050,7 +1192,19 @@
         <w:rPr>
           <w:rFonts w:ascii="Courier New" w:hAnsi="Courier New" w:cs="Courier New"/>
         </w:rPr>
-        <w:t>, to)</w:t>
+        <w:t>, to</w:t>
+      </w:r>
+      <w:r>
+        <w:rPr>
+          <w:rFonts w:ascii="Courier New" w:hAnsi="Courier New" w:cs="Courier New"/>
+        </w:rPr>
+        <w:t>, RL</w:t>
+      </w:r>
+      <w:r>
+        <w:rPr>
+          <w:rFonts w:ascii="Courier New" w:hAnsi="Courier New" w:cs="Courier New"/>
+        </w:rPr>
+        <w:t>)</w:t>
       </w:r>
     </w:p>
     <w:p>
@@ -1077,6 +1231,56 @@
       <w:pPr>
         <w:rPr>
           <w:rFonts w:ascii="Courier New" w:hAnsi="Courier New" w:cs="Courier New"/>
+          <w:highlight w:val="yellow"/>
+        </w:rPr>
+      </w:pPr>
+      <w:r>
+        <w:rPr>
+          <w:rFonts w:ascii="Courier New" w:hAnsi="Courier New" w:cs="Courier New"/>
+        </w:rPr>
+        <w:tab/>
+      </w:r>
+      <w:r>
+        <w:rPr>
+          <w:rFonts w:ascii="Courier New" w:hAnsi="Courier New" w:cs="Courier New"/>
+          <w:highlight w:val="yellow"/>
+        </w:rPr>
+        <w:t xml:space="preserve">else if( </w:t>
+      </w:r>
+      <w:proofErr w:type="spellStart"/>
+      <w:r>
+        <w:rPr>
+          <w:rFonts w:ascii="Courier New" w:hAnsi="Courier New" w:cs="Courier New"/>
+          <w:highlight w:val="yellow"/>
+        </w:rPr>
+        <w:t>stepFree</w:t>
+      </w:r>
+      <w:proofErr w:type="spellEnd"/>
+      <w:r>
+        <w:rPr>
+          <w:rFonts w:ascii="Courier New" w:hAnsi="Courier New" w:cs="Courier New"/>
+          <w:highlight w:val="yellow"/>
+        </w:rPr>
+        <w:t xml:space="preserve"> = true ) then</w:t>
+      </w:r>
+    </w:p>
+    <w:p>
+      <w:pPr>
+        <w:rPr>
+          <w:rFonts w:ascii="Courier New" w:hAnsi="Courier New" w:cs="Courier New"/>
+        </w:rPr>
+      </w:pPr>
+      <w:r>
+        <w:rPr>
+          <w:rFonts w:ascii="Courier New" w:hAnsi="Courier New" w:cs="Courier New"/>
+        </w:rPr>
+        <w:tab/>
+      </w:r>
+    </w:p>
+    <w:p>
+      <w:pPr>
+        <w:rPr>
+          <w:rFonts w:ascii="Courier New" w:hAnsi="Courier New" w:cs="Courier New"/>
         </w:rPr>
       </w:pPr>
     </w:p>
@@ -1707,7 +1911,6 @@
         <w:rPr>
           <w:rFonts w:ascii="Courier New" w:hAnsi="Courier New" w:cs="Courier New"/>
           <w:b/>
-          <w:highlight w:val="yellow"/>
         </w:rPr>
         <w:t>RouteNav</w:t>
       </w:r>
@@ -1716,7 +1919,6 @@
         <w:rPr>
           <w:rFonts w:ascii="Courier New" w:hAnsi="Courier New" w:cs="Courier New"/>
           <w:b/>
-          <w:highlight w:val="yellow"/>
         </w:rPr>
         <w:t>(</w:t>
       </w:r>
@@ -1724,7 +1926,6 @@
         <w:rPr>
           <w:rFonts w:ascii="Courier New" w:hAnsi="Courier New" w:cs="Courier New"/>
           <w:b/>
-          <w:highlight w:val="yellow"/>
         </w:rPr>
         <w:t xml:space="preserve">backtrack, </w:t>
       </w:r>
@@ -1733,7 +1934,6 @@
         <w:rPr>
           <w:rFonts w:ascii="Courier New" w:hAnsi="Courier New" w:cs="Courier New"/>
           <w:b/>
-          <w:highlight w:val="yellow"/>
         </w:rPr>
         <w:t>ecn</w:t>
       </w:r>
@@ -1742,7 +1942,6 @@
         <w:rPr>
           <w:rFonts w:ascii="Courier New" w:hAnsi="Courier New" w:cs="Courier New"/>
           <w:b/>
-          <w:highlight w:val="yellow"/>
         </w:rPr>
         <w:t>, direction</w:t>
       </w:r>
@@ -1750,14 +1949,614 @@
         <w:rPr>
           <w:rFonts w:ascii="Courier New" w:hAnsi="Courier New" w:cs="Courier New"/>
           <w:b/>
-          <w:highlight w:val="yellow"/>
         </w:rPr>
         <w:t>): List of String</w:t>
       </w:r>
-      <w:bookmarkStart w:id="0" w:name="_GoBack"/>
-      <w:bookmarkEnd w:id="0"/>
-    </w:p>
-    <w:p/>
+    </w:p>
+    <w:p>
+      <w:pPr>
+        <w:ind w:firstLine="720"/>
+        <w:rPr>
+          <w:rFonts w:ascii="Courier New" w:hAnsi="Courier New" w:cs="Courier New"/>
+        </w:rPr>
+      </w:pPr>
+      <w:r>
+        <w:rPr>
+          <w:rFonts w:ascii="Courier New" w:hAnsi="Courier New" w:cs="Courier New"/>
+        </w:rPr>
+        <w:t>If direction</w:t>
+      </w:r>
+      <w:r>
+        <w:rPr>
+          <w:rFonts w:ascii="Courier New" w:hAnsi="Courier New" w:cs="Courier New"/>
+        </w:rPr>
+        <w:t xml:space="preserve"> = “LR”</w:t>
+      </w:r>
+    </w:p>
+    <w:p>
+      <w:pPr>
+        <w:ind w:firstLine="720"/>
+        <w:rPr>
+          <w:rFonts w:ascii="Courier New" w:hAnsi="Courier New" w:cs="Courier New"/>
+        </w:rPr>
+      </w:pPr>
+      <w:r>
+        <w:rPr>
+          <w:rFonts w:ascii="Courier New" w:hAnsi="Courier New" w:cs="Courier New"/>
+        </w:rPr>
+        <w:lastRenderedPageBreak/>
+        <w:tab/>
+      </w:r>
+      <w:r>
+        <w:rPr>
+          <w:rFonts w:ascii="Courier New" w:hAnsi="Courier New" w:cs="Courier New"/>
+        </w:rPr>
+        <w:t>pointer</w:t>
+      </w:r>
+      <w:r>
+        <w:rPr>
+          <w:rFonts w:ascii="Courier New" w:hAnsi="Courier New" w:cs="Courier New"/>
+        </w:rPr>
+        <w:t xml:space="preserve"> = 0</w:t>
+      </w:r>
+    </w:p>
+    <w:p>
+      <w:pPr>
+        <w:ind w:firstLine="720"/>
+        <w:rPr>
+          <w:rFonts w:ascii="Courier New" w:hAnsi="Courier New" w:cs="Courier New"/>
+        </w:rPr>
+      </w:pPr>
+      <w:r>
+        <w:rPr>
+          <w:rFonts w:ascii="Courier New" w:hAnsi="Courier New" w:cs="Courier New"/>
+        </w:rPr>
+        <w:tab/>
+        <w:t>change = 1</w:t>
+      </w:r>
+    </w:p>
+    <w:p>
+      <w:pPr>
+        <w:ind w:firstLine="720"/>
+        <w:rPr>
+          <w:rFonts w:ascii="Courier New" w:hAnsi="Courier New" w:cs="Courier New"/>
+        </w:rPr>
+      </w:pPr>
+    </w:p>
+    <w:p>
+      <w:pPr>
+        <w:ind w:firstLine="720"/>
+        <w:rPr>
+          <w:rFonts w:ascii="Courier New" w:hAnsi="Courier New" w:cs="Courier New"/>
+        </w:rPr>
+      </w:pPr>
+      <w:r>
+        <w:rPr>
+          <w:rFonts w:ascii="Courier New" w:hAnsi="Courier New" w:cs="Courier New"/>
+        </w:rPr>
+        <w:t>Else if direction = “RL”</w:t>
+      </w:r>
+    </w:p>
+    <w:p>
+      <w:pPr>
+        <w:ind w:firstLine="720"/>
+        <w:rPr>
+          <w:rFonts w:ascii="Courier New" w:hAnsi="Courier New" w:cs="Courier New"/>
+        </w:rPr>
+      </w:pPr>
+      <w:r>
+        <w:rPr>
+          <w:rFonts w:ascii="Courier New" w:hAnsi="Courier New" w:cs="Courier New"/>
+        </w:rPr>
+        <w:tab/>
+      </w:r>
+      <w:r>
+        <w:rPr>
+          <w:rFonts w:ascii="Courier New" w:hAnsi="Courier New" w:cs="Courier New"/>
+        </w:rPr>
+        <w:t xml:space="preserve">pointer </w:t>
+      </w:r>
+      <w:r>
+        <w:rPr>
+          <w:rFonts w:ascii="Courier New" w:hAnsi="Courier New" w:cs="Courier New"/>
+        </w:rPr>
+        <w:t xml:space="preserve">= </w:t>
+      </w:r>
+      <w:proofErr w:type="spellStart"/>
+      <w:r>
+        <w:rPr>
+          <w:rFonts w:ascii="Courier New" w:hAnsi="Courier New" w:cs="Courier New"/>
+        </w:rPr>
+        <w:t>backtrack.length</w:t>
+      </w:r>
+      <w:proofErr w:type="spellEnd"/>
+      <w:r>
+        <w:rPr>
+          <w:rFonts w:ascii="Courier New" w:hAnsi="Courier New" w:cs="Courier New"/>
+        </w:rPr>
+        <w:t xml:space="preserve"> – 1</w:t>
+      </w:r>
+    </w:p>
+    <w:p>
+      <w:pPr>
+        <w:ind w:firstLine="720"/>
+        <w:rPr>
+          <w:rFonts w:ascii="Courier New" w:hAnsi="Courier New" w:cs="Courier New"/>
+        </w:rPr>
+      </w:pPr>
+      <w:r>
+        <w:rPr>
+          <w:rFonts w:ascii="Courier New" w:hAnsi="Courier New" w:cs="Courier New"/>
+        </w:rPr>
+        <w:tab/>
+        <w:t>change = -1</w:t>
+      </w:r>
+      <w:r>
+        <w:rPr>
+          <w:rFonts w:ascii="Courier New" w:hAnsi="Courier New" w:cs="Courier New"/>
+        </w:rPr>
+        <w:tab/>
+      </w:r>
+    </w:p>
+    <w:p>
+      <w:pPr>
+        <w:ind w:firstLine="720"/>
+        <w:rPr>
+          <w:rFonts w:ascii="Courier New" w:hAnsi="Courier New" w:cs="Courier New"/>
+        </w:rPr>
+      </w:pPr>
+    </w:p>
+    <w:p>
+      <w:pPr>
+        <w:ind w:left="720"/>
+        <w:rPr>
+          <w:rFonts w:ascii="Courier New" w:hAnsi="Courier New" w:cs="Courier New"/>
+        </w:rPr>
+      </w:pPr>
+      <w:r>
+        <w:rPr>
+          <w:rFonts w:ascii="Courier New" w:hAnsi="Courier New" w:cs="Courier New"/>
+        </w:rPr>
+        <w:t>While(</w:t>
+      </w:r>
+      <w:r>
+        <w:rPr>
+          <w:rFonts w:ascii="Courier New" w:hAnsi="Courier New" w:cs="Courier New"/>
+        </w:rPr>
+        <w:t xml:space="preserve"> </w:t>
+      </w:r>
+      <w:proofErr w:type="spellStart"/>
+      <w:r>
+        <w:rPr>
+          <w:rFonts w:ascii="Courier New" w:hAnsi="Courier New" w:cs="Courier New"/>
+        </w:rPr>
+        <w:t>backtrack.get</w:t>
+      </w:r>
+      <w:proofErr w:type="spellEnd"/>
+      <w:r>
+        <w:rPr>
+          <w:rFonts w:ascii="Courier New" w:hAnsi="Courier New" w:cs="Courier New"/>
+        </w:rPr>
+        <w:t>(</w:t>
+      </w:r>
+      <w:r>
+        <w:rPr>
+          <w:rFonts w:ascii="Courier New" w:hAnsi="Courier New" w:cs="Courier New"/>
+        </w:rPr>
+        <w:t xml:space="preserve">pointer) != </w:t>
+      </w:r>
+      <w:proofErr w:type="spellStart"/>
+      <w:r>
+        <w:rPr>
+          <w:rFonts w:ascii="Courier New" w:hAnsi="Courier New" w:cs="Courier New"/>
+        </w:rPr>
+        <w:t>ecn</w:t>
+      </w:r>
+      <w:proofErr w:type="spellEnd"/>
+      <w:r>
+        <w:rPr>
+          <w:rFonts w:ascii="Courier New" w:hAnsi="Courier New" w:cs="Courier New"/>
+        </w:rPr>
+        <w:t xml:space="preserve"> </w:t>
+      </w:r>
+      <w:r>
+        <w:rPr>
+          <w:rFonts w:ascii="Courier New" w:hAnsi="Courier New" w:cs="Courier New"/>
+        </w:rPr>
+        <w:t xml:space="preserve">&amp;&amp; pointer </w:t>
+      </w:r>
+      <w:r>
+        <w:rPr>
+          <w:rFonts w:ascii="Courier New" w:hAnsi="Courier New" w:cs="Courier New"/>
+        </w:rPr>
+        <w:t xml:space="preserve">&gt;=0 &amp;&amp; pointer &lt; </w:t>
+      </w:r>
+      <w:proofErr w:type="spellStart"/>
+      <w:r>
+        <w:rPr>
+          <w:rFonts w:ascii="Courier New" w:hAnsi="Courier New" w:cs="Courier New"/>
+        </w:rPr>
+        <w:t>backtrack.length</w:t>
+      </w:r>
+      <w:proofErr w:type="spellEnd"/>
+      <w:r>
+        <w:rPr>
+          <w:rFonts w:ascii="Courier New" w:hAnsi="Courier New" w:cs="Courier New"/>
+        </w:rPr>
+        <w:t xml:space="preserve"> </w:t>
+      </w:r>
+      <w:r>
+        <w:rPr>
+          <w:rFonts w:ascii="Courier New" w:hAnsi="Courier New" w:cs="Courier New"/>
+        </w:rPr>
+        <w:t xml:space="preserve">) </w:t>
+      </w:r>
+      <w:r>
+        <w:rPr>
+          <w:rFonts w:ascii="Courier New" w:hAnsi="Courier New" w:cs="Courier New"/>
+        </w:rPr>
+        <w:t>do</w:t>
+      </w:r>
+    </w:p>
+    <w:p>
+      <w:pPr>
+        <w:ind w:left="1440"/>
+        <w:rPr>
+          <w:rFonts w:ascii="Courier New" w:hAnsi="Courier New" w:cs="Courier New"/>
+        </w:rPr>
+      </w:pPr>
+      <w:proofErr w:type="spellStart"/>
+      <w:r>
+        <w:rPr>
+          <w:rFonts w:ascii="Courier New" w:hAnsi="Courier New" w:cs="Courier New"/>
+        </w:rPr>
+        <w:t>r</w:t>
+      </w:r>
+      <w:r>
+        <w:rPr>
+          <w:rFonts w:ascii="Courier New" w:hAnsi="Courier New" w:cs="Courier New"/>
+        </w:rPr>
+        <w:t>oute.add</w:t>
+      </w:r>
+      <w:proofErr w:type="spellEnd"/>
+      <w:r>
+        <w:rPr>
+          <w:rFonts w:ascii="Courier New" w:hAnsi="Courier New" w:cs="Courier New"/>
+        </w:rPr>
+        <w:t xml:space="preserve">( SELECT directions from Route WHERE </w:t>
+      </w:r>
+      <w:r>
+        <w:rPr>
+          <w:rFonts w:ascii="Courier New" w:hAnsi="Courier New" w:cs="Courier New"/>
+        </w:rPr>
+        <w:t>from</w:t>
+      </w:r>
+      <w:r>
+        <w:rPr>
+          <w:rFonts w:ascii="Courier New" w:hAnsi="Courier New" w:cs="Courier New"/>
+        </w:rPr>
+        <w:t xml:space="preserve"> = </w:t>
+      </w:r>
+      <w:proofErr w:type="spellStart"/>
+      <w:r>
+        <w:rPr>
+          <w:rFonts w:ascii="Courier New" w:hAnsi="Courier New" w:cs="Courier New"/>
+        </w:rPr>
+        <w:t>backtrack.get</w:t>
+      </w:r>
+      <w:proofErr w:type="spellEnd"/>
+      <w:r>
+        <w:rPr>
+          <w:rFonts w:ascii="Courier New" w:hAnsi="Courier New" w:cs="Courier New"/>
+        </w:rPr>
+        <w:t>(pointer)</w:t>
+      </w:r>
+      <w:r>
+        <w:rPr>
+          <w:rFonts w:ascii="Courier New" w:hAnsi="Courier New" w:cs="Courier New"/>
+        </w:rPr>
+        <w:t xml:space="preserve"> </w:t>
+      </w:r>
+      <w:r>
+        <w:rPr>
+          <w:rFonts w:ascii="Courier New" w:hAnsi="Courier New" w:cs="Courier New"/>
+        </w:rPr>
+        <w:t xml:space="preserve">AND to = </w:t>
+      </w:r>
+      <w:proofErr w:type="spellStart"/>
+      <w:r>
+        <w:rPr>
+          <w:rFonts w:ascii="Courier New" w:hAnsi="Courier New" w:cs="Courier New"/>
+        </w:rPr>
+        <w:t>backtrack.get</w:t>
+      </w:r>
+      <w:proofErr w:type="spellEnd"/>
+      <w:r>
+        <w:rPr>
+          <w:rFonts w:ascii="Courier New" w:hAnsi="Courier New" w:cs="Courier New"/>
+        </w:rPr>
+        <w:t>(pointer + change</w:t>
+      </w:r>
+      <w:r>
+        <w:rPr>
+          <w:rFonts w:ascii="Courier New" w:hAnsi="Courier New" w:cs="Courier New"/>
+        </w:rPr>
+        <w:t>)</w:t>
+      </w:r>
+      <w:r>
+        <w:rPr>
+          <w:rFonts w:ascii="Courier New" w:hAnsi="Courier New" w:cs="Courier New"/>
+        </w:rPr>
+        <w:t xml:space="preserve"> )</w:t>
+      </w:r>
+      <w:r>
+        <w:rPr>
+          <w:rFonts w:ascii="Courier New" w:hAnsi="Courier New" w:cs="Courier New"/>
+        </w:rPr>
+        <w:t xml:space="preserve"> </w:t>
+      </w:r>
+    </w:p>
+    <w:p>
+      <w:pPr>
+        <w:ind w:left="1440"/>
+        <w:rPr>
+          <w:rFonts w:ascii="Courier New" w:hAnsi="Courier New" w:cs="Courier New"/>
+        </w:rPr>
+      </w:pPr>
+      <w:r>
+        <w:rPr>
+          <w:rFonts w:ascii="Courier New" w:hAnsi="Courier New" w:cs="Courier New"/>
+        </w:rPr>
+        <w:t>pointer = pointer + change</w:t>
+      </w:r>
+    </w:p>
+    <w:p>
+      <w:pPr>
+        <w:rPr>
+          <w:rFonts w:ascii="Courier New" w:hAnsi="Courier New" w:cs="Courier New"/>
+        </w:rPr>
+      </w:pPr>
+      <w:r>
+        <w:rPr>
+          <w:rFonts w:ascii="Courier New" w:hAnsi="Courier New" w:cs="Courier New"/>
+        </w:rPr>
+        <w:tab/>
+        <w:t>od</w:t>
+      </w:r>
+    </w:p>
+    <w:p>
+      <w:pPr>
+        <w:rPr>
+          <w:rFonts w:ascii="Courier New" w:hAnsi="Courier New" w:cs="Courier New"/>
+        </w:rPr>
+      </w:pPr>
+    </w:p>
+    <w:p>
+      <w:pPr>
+        <w:pStyle w:val="Heading2"/>
+      </w:pPr>
+      <w:r>
+        <w:t>Searching for a Tutor, Pseudo code</w:t>
+      </w:r>
+    </w:p>
+    <w:p>
+      <w:pPr>
+        <w:rPr>
+          <w:rFonts w:ascii="Courier New" w:hAnsi="Courier New" w:cs="Courier New"/>
+          <w:b/>
+        </w:rPr>
+      </w:pPr>
+    </w:p>
+    <w:p>
+      <w:pPr>
+        <w:rPr>
+          <w:rFonts w:ascii="Courier New" w:hAnsi="Courier New" w:cs="Courier New"/>
+        </w:rPr>
+      </w:pPr>
+      <w:r>
+        <w:rPr>
+          <w:rFonts w:ascii="Courier New" w:hAnsi="Courier New" w:cs="Courier New"/>
+        </w:rPr>
+        <w:t>Search bar when pressed will contain a hint</w:t>
+      </w:r>
+      <w:r>
+        <w:rPr>
+          <w:rFonts w:ascii="Courier New" w:hAnsi="Courier New" w:cs="Courier New"/>
+        </w:rPr>
+        <w:t xml:space="preserve"> “Search”</w:t>
+      </w:r>
+    </w:p>
+    <w:p>
+      <w:pPr>
+        <w:rPr>
+          <w:rFonts w:ascii="Courier New" w:hAnsi="Courier New" w:cs="Courier New"/>
+        </w:rPr>
+      </w:pPr>
+      <w:r>
+        <w:rPr>
+          <w:rFonts w:ascii="Courier New" w:hAnsi="Courier New" w:cs="Courier New"/>
+        </w:rPr>
+        <w:t xml:space="preserve">Create a method which retrieves a specific field (e.g. names) from the database. This method will be called within the setup of the search bar. Use this information as a parameter for the </w:t>
+      </w:r>
+      <w:proofErr w:type="spellStart"/>
+      <w:r>
+        <w:rPr>
+          <w:rFonts w:ascii="Courier New" w:hAnsi="Courier New" w:cs="Courier New"/>
+        </w:rPr>
+        <w:t>setLastSuggestions</w:t>
+      </w:r>
+      <w:proofErr w:type="spellEnd"/>
+      <w:r>
+        <w:rPr>
+          <w:rFonts w:ascii="Courier New" w:hAnsi="Courier New" w:cs="Courier New"/>
+        </w:rPr>
+        <w:t xml:space="preserve"> within the search bar. E.g. </w:t>
+      </w:r>
+    </w:p>
+    <w:p>
+      <w:pPr>
+        <w:rPr>
+          <w:rFonts w:ascii="Courier New" w:hAnsi="Courier New" w:cs="Courier New"/>
+        </w:rPr>
+      </w:pPr>
+      <w:proofErr w:type="spellStart"/>
+      <w:r>
+        <w:rPr>
+          <w:rFonts w:ascii="Courier New" w:hAnsi="Courier New" w:cs="Courier New"/>
+        </w:rPr>
+        <w:t>materialSearchBar.setLastSuggestions</w:t>
+      </w:r>
+      <w:proofErr w:type="spellEnd"/>
+      <w:r>
+        <w:rPr>
+          <w:rFonts w:ascii="Courier New" w:hAnsi="Courier New" w:cs="Courier New"/>
+        </w:rPr>
+        <w:t>(</w:t>
+      </w:r>
+      <w:proofErr w:type="spellStart"/>
+      <w:r>
+        <w:rPr>
+          <w:rFonts w:ascii="Courier New" w:hAnsi="Courier New" w:cs="Courier New"/>
+        </w:rPr>
+        <w:t>suggestList</w:t>
+      </w:r>
+      <w:proofErr w:type="spellEnd"/>
+      <w:r>
+        <w:rPr>
+          <w:rFonts w:ascii="Courier New" w:hAnsi="Courier New" w:cs="Courier New"/>
+        </w:rPr>
+        <w:t>);</w:t>
+      </w:r>
+    </w:p>
+    <w:p>
+      <w:pPr>
+        <w:rPr>
+          <w:rFonts w:ascii="Courier New" w:hAnsi="Courier New" w:cs="Courier New"/>
+        </w:rPr>
+      </w:pPr>
+      <w:r>
+        <w:rPr>
+          <w:rFonts w:ascii="Courier New" w:hAnsi="Courier New" w:cs="Courier New"/>
+        </w:rPr>
+        <w:t>Add a text change listener to the setup of the search bar. This should contain override methods (</w:t>
+      </w:r>
+      <w:proofErr w:type="spellStart"/>
+      <w:r>
+        <w:rPr>
+          <w:rFonts w:ascii="Courier New" w:hAnsi="Courier New" w:cs="Courier New"/>
+        </w:rPr>
+        <w:t>beforeTextChanged</w:t>
+      </w:r>
+      <w:proofErr w:type="spellEnd"/>
+      <w:r>
+        <w:rPr>
+          <w:rFonts w:ascii="Courier New" w:hAnsi="Courier New" w:cs="Courier New"/>
+        </w:rPr>
+        <w:t>),(</w:t>
+      </w:r>
+      <w:proofErr w:type="spellStart"/>
+      <w:r>
+        <w:rPr>
+          <w:rFonts w:ascii="Courier New" w:hAnsi="Courier New" w:cs="Courier New"/>
+        </w:rPr>
+        <w:t>onTextChanged</w:t>
+      </w:r>
+      <w:proofErr w:type="spellEnd"/>
+      <w:r>
+        <w:rPr>
+          <w:rFonts w:ascii="Courier New" w:hAnsi="Courier New" w:cs="Courier New"/>
+        </w:rPr>
+        <w:t>)and (</w:t>
+      </w:r>
+      <w:proofErr w:type="spellStart"/>
+      <w:r>
+        <w:rPr>
+          <w:rFonts w:ascii="Courier New" w:hAnsi="Courier New" w:cs="Courier New"/>
+        </w:rPr>
+        <w:t>afterTextChanged</w:t>
+      </w:r>
+      <w:proofErr w:type="spellEnd"/>
+      <w:r>
+        <w:rPr>
+          <w:rFonts w:ascii="Courier New" w:hAnsi="Courier New" w:cs="Courier New"/>
+        </w:rPr>
+        <w:t xml:space="preserve">). </w:t>
+      </w:r>
+    </w:p>
+    <w:p>
+      <w:pPr>
+        <w:rPr>
+          <w:rFonts w:ascii="Courier New" w:hAnsi="Courier New" w:cs="Courier New"/>
+        </w:rPr>
+      </w:pPr>
+      <w:r>
+        <w:rPr>
+          <w:rFonts w:ascii="Courier New" w:hAnsi="Courier New" w:cs="Courier New"/>
+        </w:rPr>
+        <w:t xml:space="preserve">Also, create a set on search action listener. This will have a methods such as a </w:t>
+      </w:r>
+      <w:proofErr w:type="spellStart"/>
+      <w:r>
+        <w:rPr>
+          <w:rFonts w:ascii="Courier New" w:hAnsi="Courier New" w:cs="Courier New"/>
+        </w:rPr>
+        <w:t>recyclerview</w:t>
+      </w:r>
+      <w:proofErr w:type="spellEnd"/>
+      <w:r>
+        <w:rPr>
+          <w:rFonts w:ascii="Courier New" w:hAnsi="Courier New" w:cs="Courier New"/>
+        </w:rPr>
+        <w:t xml:space="preserve"> adapter, start search when the search has been confirmed etc.</w:t>
+      </w:r>
+    </w:p>
+    <w:p>
+      <w:pPr>
+        <w:rPr>
+          <w:rFonts w:ascii="Courier New" w:hAnsi="Courier New" w:cs="Courier New"/>
+        </w:rPr>
+      </w:pPr>
+      <w:r>
+        <w:rPr>
+          <w:rFonts w:ascii="Courier New" w:hAnsi="Courier New" w:cs="Courier New"/>
+        </w:rPr>
+        <w:t xml:space="preserve">The </w:t>
+      </w:r>
+      <w:proofErr w:type="spellStart"/>
+      <w:r>
+        <w:rPr>
+          <w:rFonts w:ascii="Courier New" w:hAnsi="Courier New" w:cs="Courier New"/>
+        </w:rPr>
+        <w:t>startSearch</w:t>
+      </w:r>
+      <w:proofErr w:type="spellEnd"/>
+      <w:r>
+        <w:rPr>
+          <w:rFonts w:ascii="Courier New" w:hAnsi="Courier New" w:cs="Courier New"/>
+        </w:rPr>
+        <w:t xml:space="preserve"> method will contain an adapter which will adapt the information from the database to a recycler view.</w:t>
+      </w:r>
+    </w:p>
+    <w:p>
+      <w:pPr>
+        <w:rPr>
+          <w:rFonts w:ascii="Courier New" w:hAnsi="Courier New" w:cs="Courier New"/>
+        </w:rPr>
+      </w:pPr>
+      <w:r>
+        <w:rPr>
+          <w:rFonts w:ascii="Courier New" w:hAnsi="Courier New" w:cs="Courier New"/>
+        </w:rPr>
+        <w:t>The default search result should be set to all results, this will show users all the available options when they first use the search feature.</w:t>
+      </w:r>
+    </w:p>
+    <w:p>
+      <w:pPr>
+        <w:rPr>
+          <w:rFonts w:ascii="Courier New" w:hAnsi="Courier New" w:cs="Courier New"/>
+        </w:rPr>
+      </w:pPr>
+    </w:p>
     <w:sectPr>
       <w:pgSz w:w="11906" w:h="16838"/>
       <w:pgMar w:top="1440" w:right="1440" w:bottom="1440" w:left="1440" w:header="708" w:footer="708" w:gutter="0"/>
@@ -3016,7 +3815,7 @@
 </file>
 
 <file path=customXml/itemProps1.xml><?xml version="1.0" encoding="utf-8"?>
-<ds:datastoreItem xmlns:ds="http://schemas.openxmlformats.org/officeDocument/2006/customXml" ds:itemID="{E8172530-7318-4E98-AC67-CBEAD18399B3}">
+<ds:datastoreItem xmlns:ds="http://schemas.openxmlformats.org/officeDocument/2006/customXml" ds:itemID="{5C5963D3-C445-44A3-B2F1-DCBE3DA6AE73}">
   <ds:schemaRefs>
     <ds:schemaRef ds:uri="http://schemas.openxmlformats.org/officeDocument/2006/bibliography"/>
   </ds:schemaRefs>

</xml_diff>